<commit_message>
Final doc changes made
</commit_message>
<xml_diff>
--- a/UpdatedDoc.docx
+++ b/UpdatedDoc.docx
@@ -200,22 +200,21 @@
           <w:rFonts w:ascii="Cambria" w:hAnsi="Cambria"/>
           <w:color w:val="000000"/>
         </w:rPr>
-        <w:t xml:space="preserve">                 </w:t>
-      </w:r>
-      <w:r>
-        <w:rPr>
-          <w:rFonts w:ascii="Cambria" w:hAnsi="Cambria"/>
-          <w:color w:val="000000"/>
-        </w:rPr>
-        <w:t>This article describes the Apache Cassandra database. T</w:t>
-      </w:r>
-      <w:r>
-        <w:rPr>
-          <w:rFonts w:ascii="Cambria" w:hAnsi="Cambria"/>
-          <w:color w:val="24292E"/>
-          <w:shd w:val="clear" w:color="auto" w:fill="FFFFFF"/>
-        </w:rPr>
-        <w:t>he Apache Cassandra database is the right choice when you need scalability and high availability without compromising performance.</w:t>
+        <w:t>This article describes the Apache Cassandra database.</w:t>
+      </w:r>
+      <w:r>
+        <w:rPr>
+          <w:rFonts w:ascii="Cambria" w:hAnsi="Cambria"/>
+          <w:color w:val="000000"/>
+        </w:rPr>
+        <w:t xml:space="preserve"> </w:t>
+      </w:r>
+      <w:r>
+        <w:rPr>
+          <w:rFonts w:ascii="Cambria" w:hAnsi="Cambria"/>
+          <w:color w:val="000000"/>
+        </w:rPr>
+        <w:t>The Apache Cassandra database is the right choice when you need scalability and high availability without compromising performance.</w:t>
       </w:r>
     </w:p>
     <w:p>
@@ -370,15 +369,13 @@
         </w:rPr>
         <w:t xml:space="preserve">table and Amazon Dynamo. Cassandra combines the distributed nature of Dynamo and the data model of Google's </w:t>
       </w:r>
-      <w:proofErr w:type="gramStart"/>
-      <w:r>
-        <w:rPr>
-          <w:rFonts w:ascii="Cambria" w:hAnsi="Cambria"/>
-          <w:color w:val="000000"/>
-        </w:rPr>
-        <w:t>Big</w:t>
-      </w:r>
-      <w:proofErr w:type="gramEnd"/>
+      <w:r>
+        <w:rPr>
+          <w:rFonts w:ascii="Cambria" w:hAnsi="Cambria"/>
+          <w:color w:val="000000"/>
+        </w:rPr>
+        <w:t>big</w:t>
+      </w:r>
       <w:r>
         <w:rPr>
           <w:rFonts w:ascii="Cambria" w:hAnsi="Cambria"/>
@@ -402,6 +399,7 @@
         <w:jc w:val="both"/>
         <w:rPr>
           <w:rFonts w:ascii="Cambria" w:hAnsi="Cambria"/>
+          <w:color w:val="000000"/>
         </w:rPr>
       </w:pPr>
       <w:r>
@@ -411,6 +409,31 @@
         </w:rPr>
         <w:t>            Netflix famously migrated from Oracle to Cassandra running in Amazon public cloud, Apple was also revealed to be a significant user of Cassandra running more than 75000 nodes and storing tons of Terabytes of data.</w:t>
       </w:r>
+    </w:p>
+    <w:p>
+      <w:pPr>
+        <w:pStyle w:val="NormalWeb"/>
+        <w:spacing w:before="240" w:beforeAutospacing="0" w:after="240" w:afterAutospacing="0"/>
+        <w:ind w:left="360"/>
+        <w:jc w:val="both"/>
+        <w:rPr>
+          <w:rFonts w:ascii="Cambria" w:hAnsi="Cambria"/>
+          <w:color w:val="000000"/>
+        </w:rPr>
+      </w:pPr>
+    </w:p>
+    <w:p>
+      <w:pPr>
+        <w:pStyle w:val="NormalWeb"/>
+        <w:spacing w:before="240" w:beforeAutospacing="0" w:after="240" w:afterAutospacing="0"/>
+        <w:ind w:left="360"/>
+        <w:jc w:val="both"/>
+        <w:rPr>
+          <w:rFonts w:ascii="Cambria" w:hAnsi="Cambria"/>
+        </w:rPr>
+      </w:pPr>
+      <w:bookmarkStart w:id="0" w:name="_GoBack"/>
+      <w:bookmarkEnd w:id="0"/>
     </w:p>
     <w:p>
       <w:pPr>
@@ -435,6 +458,7 @@
           <w:sz w:val="24"/>
           <w:szCs w:val="24"/>
         </w:rPr>
+        <w:lastRenderedPageBreak/>
         <w:t>Cassandra Cluster</w:t>
       </w:r>
     </w:p>
@@ -455,7 +479,6 @@
           <w:sz w:val="24"/>
           <w:szCs w:val="24"/>
         </w:rPr>
-        <w:lastRenderedPageBreak/>
         <w:drawing>
           <wp:inline distT="0" distB="0" distL="0" distR="0" wp14:anchorId="5519B6D2" wp14:editId="568766D6">
             <wp:extent cx="5943600" cy="3588385"/>
@@ -596,7 +619,6 @@
         </w:rPr>
         <w:t xml:space="preserve">How Cassandra operates under the </w:t>
       </w:r>
-      <w:proofErr w:type="gramStart"/>
       <w:r>
         <w:rPr>
           <w:rFonts w:ascii="Cambria" w:hAnsi="Cambria" w:cs="Arial"/>
@@ -604,18 +626,8 @@
           <w:sz w:val="24"/>
           <w:szCs w:val="24"/>
         </w:rPr>
-        <w:t>hood</w:t>
-      </w:r>
-      <w:r>
-        <w:rPr>
-          <w:rFonts w:ascii="Cambria" w:hAnsi="Cambria" w:cs="Arial"/>
-          <w:b/>
-          <w:sz w:val="24"/>
-          <w:szCs w:val="24"/>
-        </w:rPr>
-        <w:t xml:space="preserve"> ?</w:t>
-      </w:r>
-      <w:proofErr w:type="gramEnd"/>
+        <w:t>hood?</w:t>
+      </w:r>
     </w:p>
     <w:p>
       <w:pPr>
@@ -642,23 +654,14 @@
         </w:rPr>
         <w:t>nd</w:t>
       </w:r>
-      <w:proofErr w:type="gramStart"/>
       <w:r>
         <w:rPr>
           <w:rFonts w:ascii="Cambria" w:hAnsi="Cambria"/>
           <w:color w:val="000000"/>
           <w:vertAlign w:val="superscript"/>
         </w:rPr>
-        <w:t xml:space="preserve">  </w:t>
-      </w:r>
-      <w:r>
-        <w:rPr>
-          <w:rFonts w:ascii="Cambria" w:hAnsi="Cambria"/>
-          <w:color w:val="000000"/>
-        </w:rPr>
-        <w:t>node</w:t>
-      </w:r>
-      <w:proofErr w:type="gramEnd"/>
+        <w:t> node</w:t>
+      </w:r>
       <w:r>
         <w:rPr>
           <w:rFonts w:ascii="Cambria" w:hAnsi="Cambria"/>
@@ -733,7 +736,15 @@
           <w:rFonts w:ascii="Cambria" w:hAnsi="Cambria"/>
           <w:color w:val="000000"/>
         </w:rPr>
-        <w:t>Snitch” is suitable for development in single data environments. A much more interesting snitch is the "Gossiping</w:t>
+        <w:t xml:space="preserve">Snitch” is suitable for development in single data environments. A much more interesting snitch </w:t>
+      </w:r>
+      <w:r>
+        <w:rPr>
+          <w:rFonts w:ascii="Cambria" w:hAnsi="Cambria"/>
+          <w:color w:val="000000"/>
+        </w:rPr>
+        <w:lastRenderedPageBreak/>
+        <w:t>is the "Gossiping</w:t>
       </w:r>
       <w:r>
         <w:rPr>
@@ -794,7 +805,6 @@
           <w:color w:val="000000"/>
           <w:bdr w:val="none" w:sz="0" w:space="0" w:color="auto" w:frame="1"/>
         </w:rPr>
-        <w:lastRenderedPageBreak/>
         <w:drawing>
           <wp:inline distT="0" distB="0" distL="0" distR="0">
             <wp:extent cx="4876800" cy="4067175"/>
@@ -877,16 +887,7 @@
           <w:bCs/>
           <w:color w:val="000000"/>
         </w:rPr>
-        <w:t xml:space="preserve">       </w:t>
-      </w:r>
-      <w:r>
-        <w:rPr>
-          <w:rFonts w:ascii="Cambria" w:hAnsi="Cambria"/>
-          <w:b/>
-          <w:bCs/>
-          <w:color w:val="000000"/>
-        </w:rPr>
-        <w:t>Basics of how Cassandra works</w:t>
+        <w:t xml:space="preserve">       Basics of how Cassandra works</w:t>
       </w:r>
     </w:p>
     <w:p>
@@ -903,14 +904,7 @@
           <w:rFonts w:ascii="Cambria" w:hAnsi="Cambria"/>
           <w:color w:val="000000"/>
         </w:rPr>
-        <w:t xml:space="preserve">      </w:t>
-      </w:r>
-      <w:r>
-        <w:rPr>
-          <w:rFonts w:ascii="Cambria" w:hAnsi="Cambria"/>
-          <w:color w:val="000000"/>
-        </w:rPr>
-        <w:t>Consistency levels and replication strategies</w:t>
+        <w:t xml:space="preserve">      Consistency levels and replication strategies</w:t>
       </w:r>
     </w:p>
     <w:p>
@@ -927,14 +921,7 @@
           <w:rFonts w:ascii="Cambria" w:hAnsi="Cambria"/>
           <w:color w:val="000000"/>
         </w:rPr>
-        <w:t xml:space="preserve">      </w:t>
-      </w:r>
-      <w:r>
-        <w:rPr>
-          <w:rFonts w:ascii="Cambria" w:hAnsi="Cambria"/>
-          <w:color w:val="000000"/>
-        </w:rPr>
-        <w:t>Cassandra Query Language</w:t>
+        <w:t xml:space="preserve">      Cassandra Query Language</w:t>
       </w:r>
     </w:p>
     <w:p>
@@ -951,14 +938,7 @@
           <w:rFonts w:ascii="Cambria" w:hAnsi="Cambria"/>
           <w:color w:val="000000"/>
         </w:rPr>
-        <w:t xml:space="preserve">      </w:t>
-      </w:r>
-      <w:r>
-        <w:rPr>
-          <w:rFonts w:ascii="Cambria" w:hAnsi="Cambria"/>
-          <w:color w:val="000000"/>
-        </w:rPr>
-        <w:t>More recent additions</w:t>
+        <w:t xml:space="preserve">      More recent additions</w:t>
       </w:r>
     </w:p>
     <w:p>
@@ -975,14 +955,7 @@
           <w:rFonts w:ascii="Cambria" w:hAnsi="Cambria"/>
           <w:color w:val="000000"/>
         </w:rPr>
-        <w:t xml:space="preserve">      </w:t>
-      </w:r>
-      <w:r>
-        <w:rPr>
-          <w:rFonts w:ascii="Cambria" w:hAnsi="Cambria"/>
-          <w:color w:val="000000"/>
-        </w:rPr>
-        <w:t>Tunable consistency</w:t>
+        <w:t xml:space="preserve">      Tunable consistency</w:t>
       </w:r>
     </w:p>
     <w:p>
@@ -1059,14 +1032,17 @@
           <w:szCs w:val="24"/>
         </w:rPr>
       </w:pPr>
-      <w:r>
-        <w:rPr>
-          <w:rFonts w:ascii="Cambria" w:hAnsi="Cambria" w:cs="Arial"/>
-          <w:sz w:val="24"/>
-          <w:szCs w:val="24"/>
-        </w:rPr>
-        <w:t>.</w:t>
-      </w:r>
+    </w:p>
+    <w:p>
+      <w:pPr>
+        <w:ind w:left="360"/>
+        <w:jc w:val="both"/>
+        <w:rPr>
+          <w:rFonts w:ascii="Cambria" w:hAnsi="Cambria" w:cs="Arial"/>
+          <w:sz w:val="24"/>
+          <w:szCs w:val="24"/>
+        </w:rPr>
+      </w:pPr>
     </w:p>
     <w:p>
       <w:pPr>
@@ -1108,7 +1084,6 @@
           <w:rFonts w:ascii="Cambria" w:hAnsi="Cambria"/>
           <w:color w:val="000000"/>
         </w:rPr>
-        <w:lastRenderedPageBreak/>
         <w:t>A virtual node shows data written to a specific V node owned by a node in the cluster. In Cassandra it is expected to store multiple copies of the data on different nodes throughout the cluster.</w:t>
       </w:r>
     </w:p>
@@ -1164,7 +1139,6 @@
           <w:rFonts w:ascii="Cambria" w:hAnsi="Cambria"/>
         </w:rPr>
       </w:pPr>
-      <w:proofErr w:type="spellStart"/>
       <w:r>
         <w:rPr>
           <w:rFonts w:ascii="Cambria" w:hAnsi="Cambria"/>
@@ -1172,9 +1146,8 @@
           <w:bCs/>
           <w:color w:val="000000"/>
         </w:rPr>
-        <w:t>Keyspaces</w:t>
-      </w:r>
-      <w:proofErr w:type="spellEnd"/>
+        <w:t>Key spaces</w:t>
+      </w:r>
       <w:r>
         <w:rPr>
           <w:rFonts w:ascii="Cambria" w:hAnsi="Cambria"/>
@@ -1210,15 +1183,13 @@
         </w:rPr>
         <w:t xml:space="preserve"> is organized into </w:t>
       </w:r>
-      <w:proofErr w:type="spellStart"/>
-      <w:r>
-        <w:rPr>
-          <w:rFonts w:ascii="Cambria" w:hAnsi="Cambria"/>
-          <w:color w:val="000000"/>
-        </w:rPr>
-        <w:t>keyspaces</w:t>
-      </w:r>
-      <w:proofErr w:type="spellEnd"/>
+      <w:r>
+        <w:rPr>
+          <w:rFonts w:ascii="Cambria" w:hAnsi="Cambria"/>
+          <w:color w:val="000000"/>
+        </w:rPr>
+        <w:t>key spaces</w:t>
+      </w:r>
       <w:r>
         <w:rPr>
           <w:rFonts w:ascii="Cambria" w:hAnsi="Cambria"/>
@@ -1226,15 +1197,13 @@
         </w:rPr>
         <w:t xml:space="preserve">. The closest analogy to this in the relational world would be oracle or </w:t>
       </w:r>
-      <w:proofErr w:type="spellStart"/>
-      <w:r>
-        <w:rPr>
-          <w:rFonts w:ascii="Cambria" w:hAnsi="Cambria"/>
-          <w:color w:val="000000"/>
-        </w:rPr>
-        <w:t>mySQL</w:t>
-      </w:r>
-      <w:proofErr w:type="spellEnd"/>
+      <w:r>
+        <w:rPr>
+          <w:rFonts w:ascii="Cambria" w:hAnsi="Cambria"/>
+          <w:color w:val="000000"/>
+        </w:rPr>
+        <w:t>MySQL</w:t>
+      </w:r>
       <w:r>
         <w:rPr>
           <w:rFonts w:ascii="Cambria" w:hAnsi="Cambria"/>
@@ -1242,15 +1211,13 @@
         </w:rPr>
         <w:t xml:space="preserve"> </w:t>
       </w:r>
-      <w:proofErr w:type="spellStart"/>
-      <w:r>
-        <w:rPr>
-          <w:rFonts w:ascii="Cambria" w:hAnsi="Cambria"/>
-          <w:color w:val="000000"/>
-        </w:rPr>
-        <w:t>Tablespace</w:t>
-      </w:r>
-      <w:proofErr w:type="spellEnd"/>
+      <w:r>
+        <w:rPr>
+          <w:rFonts w:ascii="Cambria" w:hAnsi="Cambria"/>
+          <w:color w:val="000000"/>
+        </w:rPr>
+        <w:t>Table space</w:t>
+      </w:r>
       <w:r>
         <w:rPr>
           <w:rFonts w:ascii="Cambria" w:hAnsi="Cambria"/>
@@ -1284,15 +1251,13 @@
         </w:rPr>
         <w:t xml:space="preserve">: Within a Cassandra </w:t>
       </w:r>
-      <w:proofErr w:type="spellStart"/>
-      <w:r>
-        <w:rPr>
-          <w:rFonts w:ascii="Cambria" w:hAnsi="Cambria"/>
-          <w:color w:val="000000"/>
-        </w:rPr>
-        <w:t>keyspaces</w:t>
-      </w:r>
-      <w:proofErr w:type="spellEnd"/>
+      <w:r>
+        <w:rPr>
+          <w:rFonts w:ascii="Cambria" w:hAnsi="Cambria"/>
+          <w:color w:val="000000"/>
+        </w:rPr>
+        <w:t>key spaces</w:t>
+      </w:r>
       <w:r>
         <w:rPr>
           <w:rFonts w:ascii="Cambria" w:hAnsi="Cambria"/>
@@ -1435,39 +1400,22 @@
           <w:rFonts w:ascii="Cambria" w:hAnsi="Cambria"/>
           <w:color w:val="000000"/>
         </w:rPr>
+        <w:lastRenderedPageBreak/>
         <w:t xml:space="preserve">The specifics of a replication strategy are to determine at the key space levels, if the partition key is used to determine the location of the first copy of the data written to a Cassandra cluster, the </w:t>
       </w:r>
-      <w:proofErr w:type="spellStart"/>
-      <w:r>
-        <w:rPr>
-          <w:rFonts w:ascii="Cambria" w:hAnsi="Cambria"/>
-          <w:color w:val="000000"/>
-        </w:rPr>
-        <w:t>keyspace</w:t>
-      </w:r>
-      <w:proofErr w:type="spellEnd"/>
-      <w:r>
-        <w:rPr>
-          <w:rFonts w:ascii="Cambria" w:hAnsi="Cambria"/>
-          <w:color w:val="000000"/>
-        </w:rPr>
-        <w:t xml:space="preserve"> settings are used to determine the number of copies of the data and </w:t>
-      </w:r>
-      <w:proofErr w:type="gramStart"/>
-      <w:r>
-        <w:rPr>
-          <w:rFonts w:ascii="Cambria" w:hAnsi="Cambria"/>
-          <w:color w:val="000000"/>
-        </w:rPr>
-        <w:t>where</w:t>
-      </w:r>
-      <w:proofErr w:type="gramEnd"/>
-      <w:r>
-        <w:rPr>
-          <w:rFonts w:ascii="Cambria" w:hAnsi="Cambria"/>
-          <w:color w:val="000000"/>
-        </w:rPr>
-        <w:t xml:space="preserve"> they are stored throughout the cluster.</w:t>
+      <w:r>
+        <w:rPr>
+          <w:rFonts w:ascii="Cambria" w:hAnsi="Cambria"/>
+          <w:color w:val="000000"/>
+        </w:rPr>
+        <w:t>key space</w:t>
+      </w:r>
+      <w:r>
+        <w:rPr>
+          <w:rFonts w:ascii="Cambria" w:hAnsi="Cambria"/>
+          <w:color w:val="000000"/>
+        </w:rPr>
+        <w:t xml:space="preserve"> settings are used to determine the number of copies of the data and where they are stored throughout the cluster.</w:t>
       </w:r>
     </w:p>
     <w:p>
@@ -1502,7 +1450,6 @@
           <w:bCs/>
           <w:color w:val="000000"/>
         </w:rPr>
-        <w:lastRenderedPageBreak/>
         <w:t xml:space="preserve">2.1 </w:t>
       </w:r>
       <w:r>
@@ -1521,15 +1468,13 @@
         </w:rPr>
         <w:t xml:space="preserve">: As the name says it's the best used in development environments or single data center clusters. Example a SQL to create a </w:t>
       </w:r>
-      <w:proofErr w:type="spellStart"/>
-      <w:r>
-        <w:rPr>
-          <w:rFonts w:ascii="Cambria" w:hAnsi="Cambria"/>
-          <w:color w:val="000000"/>
-        </w:rPr>
-        <w:t>keyspace</w:t>
-      </w:r>
-      <w:proofErr w:type="spellEnd"/>
+      <w:r>
+        <w:rPr>
+          <w:rFonts w:ascii="Cambria" w:hAnsi="Cambria"/>
+          <w:color w:val="000000"/>
+        </w:rPr>
+        <w:t>key space</w:t>
+      </w:r>
       <w:r>
         <w:rPr>
           <w:rFonts w:ascii="Cambria" w:hAnsi="Cambria"/>
@@ -1537,15 +1482,13 @@
         </w:rPr>
         <w:t xml:space="preserve"> with a simple strategy replication, we are asking Cassandra to store 3 copies of all the partitions in all the tables written to the cluster in this </w:t>
       </w:r>
-      <w:proofErr w:type="spellStart"/>
-      <w:r>
-        <w:rPr>
-          <w:rFonts w:ascii="Cambria" w:hAnsi="Cambria"/>
-          <w:color w:val="000000"/>
-        </w:rPr>
-        <w:t>keyspace</w:t>
-      </w:r>
-      <w:proofErr w:type="spellEnd"/>
+      <w:r>
+        <w:rPr>
+          <w:rFonts w:ascii="Cambria" w:hAnsi="Cambria"/>
+          <w:color w:val="000000"/>
+        </w:rPr>
+        <w:t>key space</w:t>
+      </w:r>
       <w:r>
         <w:rPr>
           <w:rFonts w:ascii="Cambria" w:hAnsi="Cambria"/>
@@ -1703,7 +1646,6 @@
         </w:rPr>
         <w:t xml:space="preserve">Network Topology </w:t>
       </w:r>
-      <w:proofErr w:type="gramStart"/>
       <w:r>
         <w:rPr>
           <w:rFonts w:ascii="Cambria" w:hAnsi="Cambria" w:cs="Arial"/>
@@ -1716,6 +1658,13 @@
           <w:rFonts w:ascii="Cambria" w:hAnsi="Cambria"/>
           <w:color w:val="000000"/>
         </w:rPr>
+        <w:t>:</w:t>
+      </w:r>
+      <w:r>
+        <w:rPr>
+          <w:rFonts w:ascii="Cambria" w:hAnsi="Cambria"/>
+          <w:color w:val="000000"/>
+        </w:rPr>
         <w:t xml:space="preserve"> </w:t>
       </w:r>
       <w:r>
@@ -1723,32 +1672,15 @@
           <w:rFonts w:ascii="Cambria" w:hAnsi="Cambria"/>
           <w:color w:val="000000"/>
         </w:rPr>
-        <w:t>:</w:t>
-      </w:r>
-      <w:proofErr w:type="gramEnd"/>
-      <w:r>
-        <w:rPr>
-          <w:rFonts w:ascii="Cambria" w:hAnsi="Cambria"/>
-          <w:color w:val="000000"/>
-        </w:rPr>
-        <w:t xml:space="preserve"> </w:t>
-      </w:r>
-      <w:r>
-        <w:rPr>
-          <w:rFonts w:ascii="Cambria" w:hAnsi="Cambria"/>
-          <w:color w:val="000000"/>
-        </w:rPr>
         <w:t xml:space="preserve">We are not simply specifying how many copies of data to store, but instead enumerating each data center and specifying how many copies of data are stored in each. In this case, we are storing 4 copies of data for each partition in each table in </w:t>
       </w:r>
-      <w:proofErr w:type="spellStart"/>
-      <w:r>
-        <w:rPr>
-          <w:rFonts w:ascii="Cambria" w:hAnsi="Cambria"/>
-          <w:color w:val="000000"/>
-        </w:rPr>
-        <w:t>keyspace</w:t>
-      </w:r>
-      <w:proofErr w:type="spellEnd"/>
+      <w:r>
+        <w:rPr>
+          <w:rFonts w:ascii="Cambria" w:hAnsi="Cambria"/>
+          <w:color w:val="000000"/>
+        </w:rPr>
+        <w:t>key space</w:t>
+      </w:r>
       <w:r>
         <w:rPr>
           <w:rFonts w:ascii="Cambria" w:hAnsi="Cambria"/>
@@ -2143,23 +2075,7 @@
           <w:rFonts w:ascii="Cambria" w:hAnsi="Cambria"/>
           <w:color w:val="000000"/>
         </w:rPr>
-        <w:t xml:space="preserve">In a distributed environment, maintaining consistency is the hard one to achieve because in order to sync with each </w:t>
-      </w:r>
-      <w:proofErr w:type="spellStart"/>
-      <w:r>
-        <w:rPr>
-          <w:rFonts w:ascii="Cambria" w:hAnsi="Cambria"/>
-          <w:color w:val="000000"/>
-        </w:rPr>
-        <w:t>self data</w:t>
-      </w:r>
-      <w:proofErr w:type="spellEnd"/>
-      <w:r>
-        <w:rPr>
-          <w:rFonts w:ascii="Cambria" w:hAnsi="Cambria"/>
-          <w:color w:val="000000"/>
-        </w:rPr>
-        <w:t xml:space="preserve"> centers and across data centers. In the above figure Cassandra is following AP. It enhances Partition and Availability endurances itself but it is consistent, it is flexible by permitting us to tune it depending on how persistently we need our data.</w:t>
+        <w:t>In a distributed environment, maintaining consistency is the hard one to achieve because in order to sync with each self data centers and across data centers. In the above figure Cassandra is following AP. It enhances Partition and Availability endurances itself but it is consistent, it is flexible by permitting us to tune it depending on how persistently we need our data.</w:t>
       </w:r>
     </w:p>
     <w:p>
@@ -2626,23 +2542,21 @@
           <w:rFonts w:ascii="Cambria" w:hAnsi="Cambria"/>
           <w:color w:val="000000"/>
         </w:rPr>
-        <w:t>QUORUM = (Replication Factor / 2</w:t>
-      </w:r>
-      <w:proofErr w:type="gramStart"/>
-      <w:r>
-        <w:rPr>
-          <w:rFonts w:ascii="Cambria" w:hAnsi="Cambria"/>
-          <w:color w:val="000000"/>
-        </w:rPr>
-        <w:t>)+</w:t>
-      </w:r>
-      <w:proofErr w:type="gramEnd"/>
-      <w:r>
-        <w:rPr>
-          <w:rFonts w:ascii="Cambria" w:hAnsi="Cambria"/>
-          <w:color w:val="000000"/>
-        </w:rPr>
-        <w:t>1</w:t>
+        <w:t>QUORUM = (Replication Factor / 2)</w:t>
+      </w:r>
+      <w:r>
+        <w:rPr>
+          <w:rFonts w:ascii="Cambria" w:hAnsi="Cambria"/>
+          <w:color w:val="000000"/>
+        </w:rPr>
+        <w:t xml:space="preserve"> </w:t>
+      </w:r>
+      <w:r>
+        <w:rPr>
+          <w:rFonts w:ascii="Cambria" w:hAnsi="Cambria"/>
+          <w:color w:val="000000"/>
+        </w:rPr>
+        <w:t>+1</w:t>
       </w:r>
     </w:p>
     <w:p>
@@ -3334,21 +3248,7 @@
           <w:rFonts w:ascii="Cambria" w:hAnsi="Cambria"/>
           <w:color w:val="000000"/>
         </w:rPr>
-        <w:t>ALL</w:t>
-      </w:r>
-      <w:r>
-        <w:rPr>
-          <w:rFonts w:ascii="Cambria" w:hAnsi="Cambria"/>
-          <w:color w:val="000000"/>
-        </w:rPr>
-        <w:t xml:space="preserve"> </w:t>
-      </w:r>
-      <w:r>
-        <w:rPr>
-          <w:rFonts w:ascii="Cambria" w:hAnsi="Cambria"/>
-          <w:color w:val="000000"/>
-        </w:rPr>
-        <w:t>(not available but for consistency)</w:t>
+        <w:t>ALL (not available but for consistency)</w:t>
       </w:r>
     </w:p>
     <w:p>
@@ -3460,15 +3360,13 @@
         </w:rPr>
         <w:t xml:space="preserve">It is an open source project and free of cost. People who think alike share their views, ideas, </w:t>
       </w:r>
-      <w:proofErr w:type="gramStart"/>
-      <w:r>
-        <w:rPr>
-          <w:rFonts w:ascii="Cambria" w:hAnsi="Cambria"/>
-          <w:color w:val="000000"/>
-        </w:rPr>
-        <w:t>discussions</w:t>
-      </w:r>
-      <w:proofErr w:type="gramEnd"/>
+      <w:r>
+        <w:rPr>
+          <w:rFonts w:ascii="Cambria" w:hAnsi="Cambria"/>
+          <w:color w:val="000000"/>
+        </w:rPr>
+        <w:t>and discussions</w:t>
+      </w:r>
       <w:r>
         <w:rPr>
           <w:rFonts w:ascii="Cambria" w:hAnsi="Cambria"/>
@@ -3715,14 +3613,7 @@
           <w:rFonts w:ascii="Cambria" w:hAnsi="Cambria"/>
           <w:color w:val="000000"/>
         </w:rPr>
-        <w:t>Major advantage of Cassandra is elastic scalability, as it can be scale</w:t>
-      </w:r>
-      <w:r>
-        <w:rPr>
-          <w:rFonts w:ascii="Cambria" w:hAnsi="Cambria"/>
-          <w:color w:val="000000"/>
-        </w:rPr>
-        <w:t>d up or down easily</w:t>
+        <w:t>Major advantage of Cassandra is elastic scalability, as it can be scaled up or down easily</w:t>
       </w:r>
       <w:r>
         <w:rPr>
@@ -4240,6 +4131,7 @@
         <w:spacing w:before="240" w:beforeAutospacing="0" w:after="240" w:afterAutospacing="0"/>
         <w:rPr>
           <w:rFonts w:ascii="Cambria" w:hAnsi="Cambria"/>
+          <w:color w:val="000000"/>
         </w:rPr>
       </w:pPr>
       <w:r>
@@ -4273,46 +4165,43 @@
     </w:p>
     <w:p>
       <w:pPr>
-        <w:spacing w:after="240" w:line="240" w:lineRule="auto"/>
-        <w:rPr>
-          <w:rFonts w:ascii="Cambria" w:eastAsia="Times New Roman" w:hAnsi="Cambria" w:cs="Times New Roman"/>
+        <w:pStyle w:val="NormalWeb"/>
+        <w:spacing w:before="240" w:beforeAutospacing="0" w:after="240" w:afterAutospacing="0"/>
+        <w:rPr>
+          <w:rFonts w:ascii="Cambria" w:hAnsi="Cambria"/>
+        </w:rPr>
+      </w:pPr>
+    </w:p>
+    <w:p>
+      <w:pPr>
+        <w:pStyle w:val="NormalWeb"/>
+        <w:spacing w:before="0" w:beforeAutospacing="0" w:after="0" w:afterAutospacing="0"/>
+        <w:rPr>
+          <w:rFonts w:ascii="Cambria" w:hAnsi="Cambria" w:cs="Arial"/>
           <w:b/>
-          <w:bCs/>
-          <w:sz w:val="24"/>
-          <w:szCs w:val="24"/>
-        </w:rPr>
-      </w:pPr>
-      <w:r>
-        <w:rPr>
-          <w:rFonts w:ascii="Cambria" w:eastAsia="Times New Roman" w:hAnsi="Cambria" w:cs="Times New Roman"/>
+          <w:color w:val="000000"/>
+        </w:rPr>
+      </w:pPr>
+      <w:r>
+        <w:rPr>
+          <w:rFonts w:ascii="Cambria" w:hAnsi="Cambria" w:cs="Arial"/>
           <w:b/>
-          <w:bCs/>
-          <w:color w:val="434343"/>
-          <w:sz w:val="24"/>
-          <w:szCs w:val="24"/>
-        </w:rPr>
-        <w:t xml:space="preserve">5. </w:t>
-      </w:r>
-      <w:r>
-        <w:rPr>
-          <w:rFonts w:ascii="Cambria" w:eastAsia="Times New Roman" w:hAnsi="Cambria" w:cs="Times New Roman"/>
+          <w:color w:val="000000"/>
+        </w:rPr>
+        <w:lastRenderedPageBreak/>
+        <w:t>5. Conclusion:</w:t>
+      </w:r>
+    </w:p>
+    <w:p>
+      <w:pPr>
+        <w:pStyle w:val="NormalWeb"/>
+        <w:spacing w:before="0" w:beforeAutospacing="0" w:after="0" w:afterAutospacing="0"/>
+        <w:rPr>
+          <w:rFonts w:ascii="Cambria" w:hAnsi="Cambria" w:cs="Arial"/>
           <w:b/>
-          <w:bCs/>
-          <w:color w:val="434343"/>
-          <w:sz w:val="24"/>
-          <w:szCs w:val="24"/>
-        </w:rPr>
-        <w:t>Conclusion</w:t>
-      </w:r>
-      <w:r>
-        <w:rPr>
-          <w:rFonts w:ascii="Cambria" w:eastAsia="Times New Roman" w:hAnsi="Cambria" w:cs="Arial"/>
-          <w:color w:val="434343"/>
-          <w:sz w:val="24"/>
-          <w:szCs w:val="24"/>
-        </w:rPr>
-        <w:t>:</w:t>
-      </w:r>
+          <w:color w:val="000000"/>
+        </w:rPr>
+      </w:pPr>
     </w:p>
     <w:p>
       <w:pPr>
@@ -4328,7 +4217,6 @@
           <w:rFonts w:ascii="Cambria" w:hAnsi="Cambria" w:cs="Arial"/>
           <w:color w:val="000000"/>
         </w:rPr>
-        <w:lastRenderedPageBreak/>
         <w:t>To sum up, several companies are using NoSQL databases compared to MySQL</w:t>
       </w:r>
       <w:r>
@@ -4403,23 +4291,7 @@
           <w:rFonts w:ascii="Cambria" w:hAnsi="Cambria" w:cs="Arial"/>
           <w:color w:val="000000"/>
         </w:rPr>
-        <w:t>[1</w:t>
-      </w:r>
-      <w:proofErr w:type="gramStart"/>
-      <w:r>
-        <w:rPr>
-          <w:rFonts w:ascii="Cambria" w:hAnsi="Cambria" w:cs="Arial"/>
-          <w:color w:val="000000"/>
-        </w:rPr>
-        <w:t>]  “</w:t>
-      </w:r>
-      <w:proofErr w:type="gramEnd"/>
-      <w:r>
-        <w:rPr>
-          <w:rFonts w:ascii="Cambria" w:hAnsi="Cambria" w:cs="Arial"/>
-          <w:color w:val="000000"/>
-        </w:rPr>
-        <w:t>Cassandra website”</w:t>
+        <w:t>[1] “Cassandra website”</w:t>
       </w:r>
     </w:p>
     <w:p>
@@ -4478,24 +4350,13 @@
         <w:spacing w:before="0" w:beforeAutospacing="0" w:after="0" w:afterAutospacing="0"/>
       </w:pPr>
       <w:r>
-        <w:t>[3] “</w:t>
-      </w:r>
-      <w:proofErr w:type="spellStart"/>
-      <w:r>
-        <w:t>Edureka</w:t>
-      </w:r>
-      <w:proofErr w:type="spellEnd"/>
-      <w:r>
-        <w:t>”</w:t>
+        <w:t>[3] “Edureka”</w:t>
       </w:r>
     </w:p>
     <w:p>
       <w:pPr>
         <w:pStyle w:val="NormalWeb"/>
         <w:spacing w:before="0" w:beforeAutospacing="0" w:after="0" w:afterAutospacing="0"/>
-        <w:rPr>
-          <w:rFonts w:ascii="Cambria" w:hAnsi="Cambria"/>
-        </w:rPr>
       </w:pPr>
       <w:r>
         <w:t xml:space="preserve">       </w:t>
@@ -4514,28 +4375,61 @@
     </w:p>
     <w:p>
       <w:pPr>
-        <w:spacing w:after="240" w:line="240" w:lineRule="auto"/>
+        <w:pStyle w:val="NormalWeb"/>
+        <w:spacing w:before="0" w:beforeAutospacing="0" w:after="0" w:afterAutospacing="0"/>
+      </w:pPr>
+      <w:r>
+        <w:t>[4] “Oodles Technologies”</w:t>
+      </w:r>
+    </w:p>
+    <w:p>
+      <w:pPr>
+        <w:pStyle w:val="NormalWeb"/>
+        <w:spacing w:before="0" w:beforeAutospacing="0" w:after="0" w:afterAutospacing="0"/>
+      </w:pPr>
+      <w:r>
+        <w:t xml:space="preserve">       </w:t>
+      </w:r>
+      <w:hyperlink r:id="rId25" w:history="1">
+        <w:r>
+          <w:rPr>
+            <w:rStyle w:val="Hyperlink"/>
+          </w:rPr>
+          <w:t>https://www.oodlestechnologies.com/blogs/Tuning-consistency-with-Apache-Cassandra/</w:t>
+        </w:r>
+      </w:hyperlink>
+    </w:p>
+    <w:p>
+      <w:pPr>
+        <w:pStyle w:val="NormalWeb"/>
+        <w:spacing w:before="0" w:beforeAutospacing="0" w:after="0" w:afterAutospacing="0"/>
+        <w:rPr>
+          <w:rFonts w:ascii="Cambria" w:hAnsi="Cambria"/>
+        </w:rPr>
+      </w:pPr>
+    </w:p>
+    <w:p>
+      <w:pPr>
+        <w:pStyle w:val="NormalWeb"/>
+        <w:spacing w:before="0" w:beforeAutospacing="0" w:after="0" w:afterAutospacing="0"/>
+        <w:rPr>
+          <w:rFonts w:ascii="Cambria" w:hAnsi="Cambria" w:cs="Arial"/>
+          <w:color w:val="000000"/>
+        </w:rPr>
+      </w:pPr>
+    </w:p>
+    <w:p>
+      <w:pPr>
+        <w:spacing w:before="240" w:after="240" w:line="240" w:lineRule="auto"/>
         <w:rPr>
           <w:rFonts w:ascii="Cambria" w:eastAsia="Times New Roman" w:hAnsi="Cambria" w:cs="Times New Roman"/>
-          <w:b/>
-          <w:sz w:val="24"/>
-          <w:szCs w:val="24"/>
-          <w:u w:val="single"/>
-        </w:rPr>
-      </w:pPr>
-    </w:p>
-    <w:p>
-      <w:pPr>
-        <w:spacing w:before="240" w:after="240" w:line="240" w:lineRule="auto"/>
+          <w:sz w:val="24"/>
+          <w:szCs w:val="24"/>
+        </w:rPr>
+      </w:pPr>
+      <w:r>
         <w:rPr>
           <w:rFonts w:ascii="Cambria" w:eastAsia="Times New Roman" w:hAnsi="Cambria" w:cs="Times New Roman"/>
-          <w:sz w:val="24"/>
-          <w:szCs w:val="24"/>
-        </w:rPr>
-      </w:pPr>
-      <w:r>
-        <w:rPr>
-          <w:rFonts w:ascii="Cambria" w:eastAsia="Times New Roman" w:hAnsi="Cambria" w:cs="Times New Roman"/>
           <w:color w:val="000000"/>
           <w:sz w:val="24"/>
           <w:szCs w:val="24"/>
@@ -4553,8 +4447,6 @@
           <w:szCs w:val="24"/>
         </w:rPr>
       </w:pPr>
-      <w:bookmarkStart w:id="0" w:name="_GoBack"/>
-      <w:bookmarkEnd w:id="0"/>
     </w:p>
     <w:p>
       <w:pPr>
@@ -4595,7 +4487,7 @@
       </w:r>
     </w:p>
     <w:sectPr>
-      <w:headerReference w:type="default" r:id="rId25"/>
+      <w:headerReference w:type="default" r:id="rId26"/>
       <w:pgSz w:w="12240" w:h="15840"/>
       <w:pgMar w:top="1440" w:right="1440" w:bottom="1440" w:left="1440" w:header="720" w:footer="720" w:gutter="0"/>
       <w:cols w:space="720"/>
@@ -8156,7 +8048,6 @@
     <w:name w:val="Hyperlink"/>
     <w:basedOn w:val="DefaultParagraphFont"/>
     <w:uiPriority w:val="99"/>
-    <w:semiHidden/>
     <w:unhideWhenUsed/>
     <w:rsid w:val="00D17CBD"/>
     <w:rPr>

</xml_diff>